<commit_message>
Final Copy of botht he word and PDF version
</commit_message>
<xml_diff>
--- a/Final Project Report-Team 3.docx
+++ b/Final Project Report-Team 3.docx
@@ -21,14 +21,30 @@
       <w:pPr>
         <w:pStyle w:val="Title"/>
         <w:ind w:firstLine="0"/>
-      </w:pPr>
-      <w:r>
+        <w:rPr>
+          <w:sz w:val="20"/>
+          <w:szCs w:val="20"/>
+        </w:rPr>
+      </w:pPr>
+      <w:r>
+        <w:rPr>
+          <w:sz w:val="20"/>
+          <w:szCs w:val="20"/>
+        </w:rPr>
         <w:t xml:space="preserve">Team </w:t>
       </w:r>
       <w:r>
+        <w:rPr>
+          <w:sz w:val="20"/>
+          <w:szCs w:val="20"/>
+        </w:rPr>
         <w:t>3</w:t>
       </w:r>
       <w:r>
+        <w:rPr>
+          <w:sz w:val="20"/>
+          <w:szCs w:val="20"/>
+        </w:rPr>
         <w:t>: Final Project</w:t>
       </w:r>
     </w:p>
@@ -36,17 +52,37 @@
       <w:pPr>
         <w:ind w:firstLine="0"/>
         <w:jc w:val="center"/>
-      </w:pPr>
-      <w:r>
+        <w:rPr>
+          <w:sz w:val="20"/>
+          <w:szCs w:val="20"/>
+        </w:rPr>
+      </w:pPr>
+      <w:r>
+        <w:rPr>
+          <w:sz w:val="20"/>
+          <w:szCs w:val="20"/>
+        </w:rPr>
         <w:t>Cesar Lucero Ortiz</w:t>
       </w:r>
       <w:r>
+        <w:rPr>
+          <w:sz w:val="20"/>
+          <w:szCs w:val="20"/>
+        </w:rPr>
         <w:t xml:space="preserve">, </w:t>
       </w:r>
       <w:r>
+        <w:rPr>
+          <w:sz w:val="20"/>
+          <w:szCs w:val="20"/>
+        </w:rPr>
         <w:t>Akram Mahmoud</w:t>
       </w:r>
       <w:r>
+        <w:rPr>
+          <w:sz w:val="20"/>
+          <w:szCs w:val="20"/>
+        </w:rPr>
         <w:t xml:space="preserve"> &amp; Jeremy Cryer</w:t>
       </w:r>
     </w:p>
@@ -54,8 +90,16 @@
       <w:pPr>
         <w:ind w:firstLine="0"/>
         <w:jc w:val="center"/>
-      </w:pPr>
-      <w:r>
+        <w:rPr>
+          <w:sz w:val="20"/>
+          <w:szCs w:val="20"/>
+        </w:rPr>
+      </w:pPr>
+      <w:r>
+        <w:rPr>
+          <w:sz w:val="20"/>
+          <w:szCs w:val="20"/>
+        </w:rPr>
         <w:t>Department of Applied Artificial Intelligence, University of San Diego</w:t>
       </w:r>
     </w:p>
@@ -63,17 +107,37 @@
       <w:pPr>
         <w:ind w:firstLine="0"/>
         <w:jc w:val="center"/>
-      </w:pPr>
-      <w:r>
+        <w:rPr>
+          <w:sz w:val="20"/>
+          <w:szCs w:val="20"/>
+        </w:rPr>
+      </w:pPr>
+      <w:r>
+        <w:rPr>
+          <w:sz w:val="20"/>
+          <w:szCs w:val="20"/>
+        </w:rPr>
         <w:t>AAI5</w:t>
       </w:r>
       <w:r>
+        <w:rPr>
+          <w:sz w:val="20"/>
+          <w:szCs w:val="20"/>
+        </w:rPr>
         <w:t>20</w:t>
       </w:r>
       <w:r>
+        <w:rPr>
+          <w:sz w:val="20"/>
+          <w:szCs w:val="20"/>
+        </w:rPr>
         <w:t xml:space="preserve">: </w:t>
       </w:r>
       <w:r>
+        <w:rPr>
+          <w:sz w:val="20"/>
+          <w:szCs w:val="20"/>
+        </w:rPr>
         <w:t>Natural Language Processing</w:t>
       </w:r>
     </w:p>
@@ -81,11 +145,23 @@
       <w:pPr>
         <w:ind w:firstLine="0"/>
         <w:jc w:val="center"/>
-      </w:pPr>
-      <w:r>
+        <w:rPr>
+          <w:sz w:val="20"/>
+          <w:szCs w:val="20"/>
+        </w:rPr>
+      </w:pPr>
+      <w:r>
+        <w:rPr>
+          <w:sz w:val="20"/>
+          <w:szCs w:val="20"/>
+        </w:rPr>
         <w:t>Dr.</w:t>
       </w:r>
       <w:r>
+        <w:rPr>
+          <w:sz w:val="20"/>
+          <w:szCs w:val="20"/>
+        </w:rPr>
         <w:t xml:space="preserve"> Roozbeh Sadeghian</w:t>
       </w:r>
     </w:p>
@@ -93,28 +169,60 @@
       <w:pPr>
         <w:ind w:firstLine="0"/>
         <w:jc w:val="center"/>
-      </w:pPr>
-      <w:r>
+        <w:rPr>
+          <w:sz w:val="20"/>
+          <w:szCs w:val="20"/>
+        </w:rPr>
+      </w:pPr>
+      <w:r>
+        <w:rPr>
+          <w:sz w:val="20"/>
+          <w:szCs w:val="20"/>
+        </w:rPr>
         <w:t>Oct</w:t>
       </w:r>
       <w:r>
+        <w:rPr>
+          <w:sz w:val="20"/>
+          <w:szCs w:val="20"/>
+        </w:rPr>
         <w:t xml:space="preserve"> </w:t>
       </w:r>
       <w:r>
+        <w:rPr>
+          <w:sz w:val="20"/>
+          <w:szCs w:val="20"/>
+        </w:rPr>
         <w:t>23</w:t>
       </w:r>
       <w:r>
+        <w:rPr>
+          <w:sz w:val="20"/>
+          <w:szCs w:val="20"/>
+        </w:rPr>
         <w:t>,</w:t>
       </w:r>
       <w:r>
+        <w:rPr>
+          <w:sz w:val="20"/>
+          <w:szCs w:val="20"/>
+        </w:rPr>
         <w:t xml:space="preserve"> 2023</w:t>
       </w:r>
     </w:p>
     <w:p>
       <w:pPr>
         <w:ind w:firstLine="0"/>
-      </w:pPr>
-      <w:r>
+        <w:rPr>
+          <w:sz w:val="20"/>
+          <w:szCs w:val="20"/>
+        </w:rPr>
+      </w:pPr>
+      <w:r>
+        <w:rPr>
+          <w:sz w:val="20"/>
+          <w:szCs w:val="20"/>
+        </w:rPr>
         <w:br w:type="page"/>
       </w:r>
     </w:p>
@@ -122,8 +230,16 @@
       <w:pPr>
         <w:pStyle w:val="Title"/>
         <w:ind w:firstLine="0"/>
-      </w:pPr>
-      <w:r>
+        <w:rPr>
+          <w:sz w:val="20"/>
+          <w:szCs w:val="20"/>
+        </w:rPr>
+      </w:pPr>
+      <w:r>
+        <w:rPr>
+          <w:sz w:val="20"/>
+          <w:szCs w:val="20"/>
+        </w:rPr>
         <w:lastRenderedPageBreak/>
         <w:t>Abstract</w:t>
       </w:r>
@@ -132,12 +248,119 @@
       <w:pPr>
         <w:pStyle w:val="Title"/>
         <w:ind w:firstLine="0"/>
-        <w:rPr>
-          <w:sz w:val="20"/>
-          <w:szCs w:val="20"/>
-        </w:rPr>
-      </w:pPr>
-      <w:r>
+        <w:jc w:val="left"/>
+        <w:rPr>
+          <w:b w:val="0"/>
+          <w:bCs/>
+          <w:sz w:val="20"/>
+          <w:szCs w:val="20"/>
+        </w:rPr>
+      </w:pPr>
+      <w:r>
+        <w:rPr>
+          <w:sz w:val="20"/>
+          <w:szCs w:val="20"/>
+        </w:rPr>
+        <w:tab/>
+      </w:r>
+      <w:r>
+        <w:rPr>
+          <w:b w:val="0"/>
+          <w:bCs/>
+          <w:sz w:val="20"/>
+          <w:szCs w:val="20"/>
+        </w:rPr>
+        <w:t xml:space="preserve"> Chatbots are the start </w:t>
+      </w:r>
+      <w:r>
+        <w:rPr>
+          <w:b w:val="0"/>
+          <w:bCs/>
+          <w:sz w:val="20"/>
+          <w:szCs w:val="20"/>
+        </w:rPr>
+        <w:t xml:space="preserve">of AI being able to process thoughts and information as human-like as possible. In this report it will be discussed how a dataset on character movie lines was used to develop a chatbot. This chatbot only ends up being good for a user to utilize for practicing their lines and getting into character. Due to the lack of data outside of the movie lines, deviation from the </w:t>
+      </w:r>
+      <w:r>
+        <w:rPr>
+          <w:b w:val="0"/>
+          <w:bCs/>
+          <w:sz w:val="20"/>
+          <w:szCs w:val="20"/>
+        </w:rPr>
+        <w:t xml:space="preserve">input </w:t>
+      </w:r>
+      <w:r>
+        <w:rPr>
+          <w:b w:val="0"/>
+          <w:bCs/>
+          <w:sz w:val="20"/>
+          <w:szCs w:val="20"/>
+        </w:rPr>
+        <w:t xml:space="preserve">lines in the models current trained state wouldn’t be much and if </w:t>
+      </w:r>
+      <w:r>
+        <w:rPr>
+          <w:b w:val="0"/>
+          <w:bCs/>
+          <w:sz w:val="20"/>
+          <w:szCs w:val="20"/>
+        </w:rPr>
+        <w:t>so,</w:t>
+      </w:r>
+      <w:r>
+        <w:rPr>
+          <w:b w:val="0"/>
+          <w:bCs/>
+          <w:sz w:val="20"/>
+          <w:szCs w:val="20"/>
+        </w:rPr>
+        <w:t xml:space="preserve"> would result due to errors. For a first iteration, being able to input and output the lines as trained to is best. Future iterations with additional data and teaching would be where this chatbot could potentially evolve </w:t>
+      </w:r>
+      <w:r>
+        <w:rPr>
+          <w:b w:val="0"/>
+          <w:bCs/>
+          <w:sz w:val="20"/>
+          <w:szCs w:val="20"/>
+        </w:rPr>
+        <w:t xml:space="preserve">into a more robust and adaptive chatbot, however, everything must start somewhere and for something like this, it’s a fantastic start. Now as someone goes through this report, it will be revealed the thought process behind the preprocessing, model selection and training. Now for a report it is vague in comparison and would need to go hand and hand with the code this is written too to fully understand. However, from a base comprehension, the reader will learn the mind-set behind the </w:t>
+      </w:r>
+      <w:proofErr w:type="gramStart"/>
+      <w:r>
+        <w:rPr>
+          <w:b w:val="0"/>
+          <w:bCs/>
+          <w:sz w:val="20"/>
+          <w:szCs w:val="20"/>
+        </w:rPr>
+        <w:t>development</w:t>
+      </w:r>
+      <w:proofErr w:type="gramEnd"/>
+      <w:r>
+        <w:rPr>
+          <w:b w:val="0"/>
+          <w:bCs/>
+          <w:sz w:val="20"/>
+          <w:szCs w:val="20"/>
+        </w:rPr>
+        <w:t xml:space="preserve"> and it will be revealed what challenges were faced and several recommendations for any future iterations pursued. </w:t>
+      </w:r>
+    </w:p>
+    <w:p>
+      <w:pPr>
+        <w:pStyle w:val="Title"/>
+        <w:ind w:firstLine="0"/>
+        <w:rPr>
+          <w:sz w:val="20"/>
+          <w:szCs w:val="20"/>
+        </w:rPr>
+      </w:pPr>
+      <w:r>
+        <w:rPr>
+          <w:sz w:val="20"/>
+          <w:szCs w:val="20"/>
+        </w:rPr>
         <w:br w:type="page"/>
       </w:r>
       <w:r>
@@ -665,7 +888,16 @@
           <w:sz w:val="20"/>
           <w:szCs w:val="20"/>
         </w:rPr>
-        <w:t>Now at this point, the data frame being used only has lowercases implemented and a bunch of useless data columns that don’t mean anything for this problem unless we need to use them in the future to link the other three datasets. So now the data will be reduced to just the character and their dialogue. To do this, some structuring will take place using a taught function, this will join consecutive lines said by each character, assuming everything is in order as stated by the line ID value and reducing the total amount of dialog to be processed as you can see in Image 1.</w:t>
+        <w:t>Now at this point, the data frame being used only has lowercases implemented and a bunch of useless data columns that don’t mean anything for this problem unless we need to use them in the future to link the other three datasets. So now the data will be reduced to just the character and their dialogue. To do this, some structuring will take place using a taught function, this will join consecutive lines said by each character, assuming everything is in order as stated by the line ID value and</w:t>
+      </w:r>
+      <w:r>
+        <w:rPr>
+          <w:b w:val="0"/>
+          <w:bCs/>
+          <w:sz w:val="20"/>
+          <w:szCs w:val="20"/>
+        </w:rPr>
+        <w:t xml:space="preserve"> reducing the total amount of dialog to be processed as you can see in Image 1.</w:t>
       </w:r>
     </w:p>
     <w:p>
@@ -856,7 +1088,27 @@
           <w:sz w:val="20"/>
           <w:szCs w:val="20"/>
         </w:rPr>
-        <w:t>It is ready to build the model. Originally it was attempted to use a BERT pre-trained model just due to familiarity with it during this course. However, after some challenges which will be discussed later in this report, a switch to a GPT model was done. This resulted in the GPT2LMHeadModel to by utilized for this modelling solution</w:t>
+        <w:t xml:space="preserve">It is ready to build the model. Originally it was attempted to use a BERT pre-trained model just due to familiarity with it during this course. However, after some challenges which will be discussed later in this report, a switch to a GPT model was done. This resulted in the </w:t>
+      </w:r>
+      <w:proofErr w:type="gramStart"/>
+      <w:r>
+        <w:rPr>
+          <w:b w:val="0"/>
+          <w:bCs/>
+          <w:sz w:val="20"/>
+          <w:szCs w:val="20"/>
+        </w:rPr>
+        <w:t>GPT2LMHeadModel to by</w:t>
+      </w:r>
+      <w:proofErr w:type="gramEnd"/>
+      <w:r>
+        <w:rPr>
+          <w:b w:val="0"/>
+          <w:bCs/>
+          <w:sz w:val="20"/>
+          <w:szCs w:val="20"/>
+        </w:rPr>
+        <w:t xml:space="preserve"> utilized for this modelling solution</w:t>
       </w:r>
       <w:r>
         <w:rPr>
@@ -933,6 +1185,52 @@
         <w:tab/>
         <w:t xml:space="preserve">After saving the model, it’s time to use it. </w:t>
       </w:r>
+      <w:r>
+        <w:rPr>
+          <w:b w:val="0"/>
+          <w:bCs/>
+          <w:sz w:val="20"/>
+          <w:szCs w:val="20"/>
+        </w:rPr>
+        <w:t xml:space="preserve">To do this you just have to set the model to the saved fine-tuned one we already created and then create a function to generate responses. This function is a multi-loop function that has a response generation and a conversation loop, that way the user can type in a conversation box, and then once a response is generated, the user can respond again. This can go on and on until the user wants to cancel the cell. Now after testing the chatbot out, you can see it is as expected, designed specifically for the movie lines. What was noticed is that if you type out a sentence, even if it’s not fully complete. The chatbot will find the </w:t>
+      </w:r>
+      <w:r>
+        <w:rPr>
+          <w:b w:val="0"/>
+          <w:bCs/>
+          <w:sz w:val="20"/>
+          <w:szCs w:val="20"/>
+        </w:rPr>
+        <w:lastRenderedPageBreak/>
+        <w:t xml:space="preserve">line that is closest to what was input, complete the sentence to what it believes is correct, then respond with the next line that falls next in sequence. Now, after doing this a few times, there are times where the response is given with an incomplete sentence or did not finish punctuation. It was also </w:t>
+      </w:r>
+      <w:r>
+        <w:rPr>
+          <w:b w:val="0"/>
+          <w:bCs/>
+          <w:sz w:val="20"/>
+          <w:szCs w:val="20"/>
+        </w:rPr>
+        <w:t>observed</w:t>
+      </w:r>
+      <w:r>
+        <w:rPr>
+          <w:b w:val="0"/>
+          <w:bCs/>
+          <w:sz w:val="20"/>
+          <w:szCs w:val="20"/>
+        </w:rPr>
+        <w:t xml:space="preserve"> that it does randomize the response, so if someone inputted the word how, it would not go to the same line that starts with how each time, it would go to a different one if one was to exist. </w:t>
+      </w:r>
+      <w:r>
+        <w:rPr>
+          <w:b w:val="0"/>
+          <w:bCs/>
+          <w:sz w:val="20"/>
+          <w:szCs w:val="20"/>
+        </w:rPr>
+        <w:t xml:space="preserve">Now from an evaluation perspective, there was not enough time to get actual numerical metric values such as a Bleu value. This would have been too tedious to go into the raw data and manually input conversation lines as test values and then compare with the output. Due to time restrictions, the group stuck to manual observations as the chatbot was experimented with. </w:t>
+      </w:r>
     </w:p>
     <w:p>
       <w:pPr>
@@ -957,6 +1255,29 @@
         <w:ind w:firstLine="0"/>
         <w:jc w:val="left"/>
         <w:rPr>
+          <w:b w:val="0"/>
+          <w:bCs/>
+          <w:sz w:val="20"/>
+          <w:szCs w:val="20"/>
+        </w:rPr>
+      </w:pPr>
+      <w:r>
+        <w:rPr>
+          <w:b w:val="0"/>
+          <w:bCs/>
+          <w:sz w:val="20"/>
+          <w:szCs w:val="20"/>
+        </w:rPr>
+        <w:tab/>
+        <w:t xml:space="preserve">With this chatbot, some challenges and possible improvements for future iterations were identified as the model was built. Here these will be discussed in depth so that the next person to design a similar model can start ahead of any possible issues, to improve their productivity and outcome. </w:t>
+      </w:r>
+    </w:p>
+    <w:p>
+      <w:pPr>
+        <w:pStyle w:val="Title"/>
+        <w:ind w:firstLine="0"/>
+        <w:jc w:val="left"/>
+        <w:rPr>
           <w:sz w:val="20"/>
           <w:szCs w:val="20"/>
         </w:rPr>
@@ -975,6 +1296,211 @@
         <w:ind w:firstLine="0"/>
         <w:jc w:val="left"/>
         <w:rPr>
+          <w:b w:val="0"/>
+          <w:bCs/>
+          <w:sz w:val="20"/>
+          <w:szCs w:val="20"/>
+        </w:rPr>
+      </w:pPr>
+      <w:r>
+        <w:rPr>
+          <w:sz w:val="20"/>
+          <w:szCs w:val="20"/>
+        </w:rPr>
+        <w:tab/>
+      </w:r>
+      <w:r>
+        <w:rPr>
+          <w:b w:val="0"/>
+          <w:bCs/>
+          <w:sz w:val="20"/>
+          <w:szCs w:val="20"/>
+        </w:rPr>
+        <w:t xml:space="preserve">While creating this model, the biggest challenge that was faced was inexperience in creating a chatbot in general. Originally, all members were only familiar with BERT models from the previous assignments in the course. What ran into an issue was the way the preprocessed data syntax was set; it was causing issues using the BERT pretrained model based on the structure. After some exploration, it was found the GPT2 pre-trained model was another route that worked better for the way the data was structured. Now the main thing to take away from that is that some research should be performed prior to </w:t>
+      </w:r>
+      <w:r>
+        <w:rPr>
+          <w:b w:val="0"/>
+          <w:bCs/>
+          <w:sz w:val="20"/>
+          <w:szCs w:val="20"/>
+        </w:rPr>
+        <w:t>a</w:t>
+      </w:r>
+      <w:r>
+        <w:rPr>
+          <w:b w:val="0"/>
+          <w:bCs/>
+          <w:sz w:val="20"/>
+          <w:szCs w:val="20"/>
+        </w:rPr>
+        <w:t xml:space="preserve"> modelling, just so the user fully understands the models being planned for </w:t>
+      </w:r>
+      <w:r>
+        <w:rPr>
+          <w:b w:val="0"/>
+          <w:bCs/>
+          <w:sz w:val="20"/>
+          <w:szCs w:val="20"/>
+        </w:rPr>
+        <w:t>use and</w:t>
+      </w:r>
+      <w:r>
+        <w:rPr>
+          <w:b w:val="0"/>
+          <w:bCs/>
+          <w:sz w:val="20"/>
+          <w:szCs w:val="20"/>
+        </w:rPr>
+        <w:t xml:space="preserve"> </w:t>
+      </w:r>
+      <w:r>
+        <w:rPr>
+          <w:b w:val="0"/>
+          <w:bCs/>
+          <w:sz w:val="20"/>
+          <w:szCs w:val="20"/>
+        </w:rPr>
+        <w:t>understands</w:t>
+      </w:r>
+      <w:r>
+        <w:rPr>
+          <w:b w:val="0"/>
+          <w:bCs/>
+          <w:sz w:val="20"/>
+          <w:szCs w:val="20"/>
+        </w:rPr>
+        <w:t xml:space="preserve"> the data format needed to be successful with those approached. Now, another observation which could be a challenge as well in future iterations that</w:t>
+      </w:r>
+      <w:r>
+        <w:rPr>
+          <w:b w:val="0"/>
+          <w:bCs/>
+          <w:sz w:val="20"/>
+          <w:szCs w:val="20"/>
+        </w:rPr>
+        <w:t xml:space="preserve"> </w:t>
+      </w:r>
+      <w:r>
+        <w:rPr>
+          <w:b w:val="0"/>
+          <w:bCs/>
+          <w:sz w:val="20"/>
+          <w:szCs w:val="20"/>
+        </w:rPr>
+        <w:t xml:space="preserve">was noticed is the line </w:t>
+      </w:r>
+      <w:r>
+        <w:rPr>
+          <w:b w:val="0"/>
+          <w:bCs/>
+          <w:sz w:val="20"/>
+          <w:szCs w:val="20"/>
+        </w:rPr>
+        <w:t xml:space="preserve">sequencing. Now as seen in Image 2, it can be noticed that not all line IDs are there. It skips IDs from time to time. The challenge that could be identified with this observation is that if there are lines missing, it will make the chatbot not as accurate as the next sequential line may be wrong due to missing data. Now, a cross check was not done on this but would be necessary on any future iterations performed. </w:t>
+      </w:r>
+    </w:p>
+    <w:p>
+      <w:pPr>
+        <w:pStyle w:val="Title"/>
+        <w:ind w:firstLine="0"/>
+        <w:jc w:val="left"/>
+        <w:rPr>
+          <w:sz w:val="20"/>
+          <w:szCs w:val="20"/>
+        </w:rPr>
+      </w:pPr>
+      <w:r>
+        <w:rPr>
+          <w:sz w:val="20"/>
+          <w:szCs w:val="20"/>
+        </w:rPr>
+        <w:t>Image 2</w:t>
+      </w:r>
+    </w:p>
+    <w:p>
+      <w:pPr>
+        <w:pStyle w:val="Title"/>
+        <w:ind w:firstLine="0"/>
+        <w:rPr>
+          <w:sz w:val="20"/>
+          <w:szCs w:val="20"/>
+        </w:rPr>
+      </w:pPr>
+      <w:r>
+        <w:rPr>
+          <w:sz w:val="20"/>
+          <w:szCs w:val="20"/>
+        </w:rPr>
+        <w:lastRenderedPageBreak/>
+        <w:drawing>
+          <wp:inline distT="0" distB="0" distL="0" distR="0" wp14:anchorId="74F295F0" wp14:editId="09F5F74C">
+            <wp:extent cx="3267075" cy="1897766"/>
+            <wp:effectExtent l="0" t="0" r="0" b="7620"/>
+            <wp:docPr id="1411919759" name="Picture 1" descr="A screenshot of a computer&#10;&#10;Description automatically generated"/>
+            <wp:cNvGraphicFramePr>
+              <a:graphicFrameLocks xmlns:a="http://schemas.openxmlformats.org/drawingml/2006/main" noChangeAspect="1"/>
+            </wp:cNvGraphicFramePr>
+            <a:graphic xmlns:a="http://schemas.openxmlformats.org/drawingml/2006/main">
+              <a:graphicData uri="http://schemas.openxmlformats.org/drawingml/2006/picture">
+                <pic:pic xmlns:pic="http://schemas.openxmlformats.org/drawingml/2006/picture">
+                  <pic:nvPicPr>
+                    <pic:cNvPr id="1411919759" name="Picture 1" descr="A screenshot of a computer&#10;&#10;Description automatically generated"/>
+                    <pic:cNvPicPr/>
+                  </pic:nvPicPr>
+                  <pic:blipFill>
+                    <a:blip r:embed="rId10"/>
+                    <a:stretch>
+                      <a:fillRect/>
+                    </a:stretch>
+                  </pic:blipFill>
+                  <pic:spPr>
+                    <a:xfrm>
+                      <a:off x="0" y="0"/>
+                      <a:ext cx="3271888" cy="1900562"/>
+                    </a:xfrm>
+                    <a:prstGeom prst="rect">
+                      <a:avLst/>
+                    </a:prstGeom>
+                  </pic:spPr>
+                </pic:pic>
+              </a:graphicData>
+            </a:graphic>
+          </wp:inline>
+        </w:drawing>
+      </w:r>
+    </w:p>
+    <w:p>
+      <w:pPr>
+        <w:pStyle w:val="Title"/>
+        <w:ind w:firstLine="0"/>
+        <w:rPr>
+          <w:b w:val="0"/>
+          <w:bCs/>
+          <w:i/>
+          <w:iCs/>
+          <w:sz w:val="20"/>
+          <w:szCs w:val="20"/>
+        </w:rPr>
+      </w:pPr>
+      <w:r>
+        <w:rPr>
+          <w:b w:val="0"/>
+          <w:bCs/>
+          <w:i/>
+          <w:iCs/>
+          <w:sz w:val="20"/>
+          <w:szCs w:val="20"/>
+        </w:rPr>
+        <w:t>Note: A image of the raw data frame prior to grouping.</w:t>
+      </w:r>
+    </w:p>
+    <w:p>
+      <w:pPr>
+        <w:pStyle w:val="Title"/>
+        <w:ind w:firstLine="0"/>
+        <w:jc w:val="left"/>
+        <w:rPr>
           <w:sz w:val="20"/>
           <w:szCs w:val="20"/>
         </w:rPr>
@@ -991,6 +1517,98 @@
       <w:pPr>
         <w:pStyle w:val="Title"/>
         <w:ind w:firstLine="0"/>
+        <w:jc w:val="left"/>
+        <w:rPr>
+          <w:b w:val="0"/>
+          <w:bCs/>
+          <w:sz w:val="20"/>
+          <w:szCs w:val="20"/>
+        </w:rPr>
+      </w:pPr>
+      <w:r>
+        <w:rPr>
+          <w:sz w:val="20"/>
+          <w:szCs w:val="20"/>
+        </w:rPr>
+        <w:tab/>
+      </w:r>
+      <w:r>
+        <w:rPr>
+          <w:b w:val="0"/>
+          <w:bCs/>
+          <w:sz w:val="20"/>
+          <w:szCs w:val="20"/>
+        </w:rPr>
+        <w:t>With this first iteration, the model is off to a great start, just being able to output complete sentences and function. Most models don’t always function on the first attempt, so this is above and beyond for something like a chatbot. Now, on a future iteration it would be recommended to cross-check the line IDs and sequence to make sure that nothing is missing as that could throw off the accuracy. It would also be more beneficial to not only try to explore more data input to add more variation and avoid bias, but also find a way to combine the additional three text files that are associated with this dataset. That would add more complexity and give better semantics and sentiment with the training. It might also be beneficial as experimenting with the chatbot, to go into the raw data and start identifying lines</w:t>
+      </w:r>
+      <w:r>
+        <w:rPr>
+          <w:b w:val="0"/>
+          <w:bCs/>
+          <w:sz w:val="20"/>
+          <w:szCs w:val="20"/>
+        </w:rPr>
+        <w:t>,</w:t>
+      </w:r>
+      <w:r>
+        <w:rPr>
+          <w:b w:val="0"/>
+          <w:bCs/>
+          <w:sz w:val="20"/>
+          <w:szCs w:val="20"/>
+        </w:rPr>
+        <w:t xml:space="preserve"> and seeing if the raw data is incomplete or not and compare with the chatbot output</w:t>
+      </w:r>
+      <w:r>
+        <w:rPr>
+          <w:b w:val="0"/>
+          <w:bCs/>
+          <w:sz w:val="20"/>
+          <w:szCs w:val="20"/>
+        </w:rPr>
+        <w:t>.</w:t>
+      </w:r>
+      <w:r>
+        <w:rPr>
+          <w:b w:val="0"/>
+          <w:bCs/>
+          <w:sz w:val="20"/>
+          <w:szCs w:val="20"/>
+        </w:rPr>
+        <w:t xml:space="preserve"> </w:t>
+      </w:r>
+      <w:r>
+        <w:rPr>
+          <w:b w:val="0"/>
+          <w:bCs/>
+          <w:sz w:val="20"/>
+          <w:szCs w:val="20"/>
+        </w:rPr>
+        <w:t>T</w:t>
+      </w:r>
+      <w:r>
+        <w:rPr>
+          <w:b w:val="0"/>
+          <w:bCs/>
+          <w:sz w:val="20"/>
+          <w:szCs w:val="20"/>
+        </w:rPr>
+        <w:t>hat way if the chatbot is leaving out words or punctuation, it can be identified and fixed depending on what caused that error.</w:t>
+      </w:r>
+      <w:r>
+        <w:rPr>
+          <w:b w:val="0"/>
+          <w:bCs/>
+          <w:sz w:val="20"/>
+          <w:szCs w:val="20"/>
+        </w:rPr>
+        <w:t xml:space="preserve"> An evaluation metric could also be investigated such as a BLEU or ROUGE score. This will help give the user a better understanding of where and how improvements may be needed. </w:t>
+      </w:r>
+    </w:p>
+    <w:p>
+      <w:pPr>
+        <w:pStyle w:val="Title"/>
+        <w:ind w:firstLine="0"/>
         <w:rPr>
           <w:sz w:val="20"/>
           <w:szCs w:val="20"/>
@@ -1002,6 +1620,25 @@
           <w:szCs w:val="20"/>
         </w:rPr>
         <w:t>Conclusion</w:t>
+      </w:r>
+    </w:p>
+    <w:p>
+      <w:pPr>
+        <w:pStyle w:val="Title"/>
+        <w:jc w:val="left"/>
+        <w:rPr>
+          <w:sz w:val="20"/>
+          <w:szCs w:val="20"/>
+        </w:rPr>
+      </w:pPr>
+      <w:r>
+        <w:rPr>
+          <w:b w:val="0"/>
+          <w:bCs/>
+          <w:sz w:val="20"/>
+          <w:szCs w:val="20"/>
+        </w:rPr>
+        <w:t xml:space="preserve">During this project a chatbot was developed using a GPT2 pretrained model and fine-tuning it to a Kaggle dataset about movie dialogue. Now after some pre-processing, modelling, training, and testing, a chatbot was developed for the movie line data. Now this chatbot isn’t anything like ChatGPT mainly due to its lack of variety in available data to respond to. However, for a first iteration, it is a great start to a chatbot that can help someone practice their lines and get into character for a production.  There were obviously challenges and learning to overcome in future iterations but is a great start for the beginning of development. </w:t>
       </w:r>
       <w:r>
         <w:rPr>
@@ -1094,8 +1731,8 @@
       </w:r>
     </w:p>
     <w:sectPr>
-      <w:headerReference w:type="default" r:id="rId10"/>
-      <w:headerReference w:type="first" r:id="rId11"/>
+      <w:headerReference w:type="default" r:id="rId11"/>
+      <w:headerReference w:type="first" r:id="rId12"/>
       <w:pgSz w:w="12240" w:h="15840"/>
       <w:pgMar w:top="1440" w:right="1440" w:bottom="1440" w:left="1440" w:header="720" w:footer="720" w:gutter="0"/>
       <w:cols w:space="720"/>

</xml_diff>